<commit_message>
Add experience and updated resumes"
</commit_message>
<xml_diff>
--- a/resume/RileyScheid.docx
+++ b/resume/RileyScheid.docx
@@ -40,32 +40,32 @@
           <w:szCs w:val="20"/>
           <w:rtl w:val="0"/>
         </w:rPr>
-        <w:t xml:space="preserve">In January of 2015, a co-worker at Google introduced me to Python. It wasn’t long before I realized I had found my calling and, one year later, I left my job to learn to program full time. Since writing my first program (fizzbuzz), I have developed a deep fascination with computers and admiration for the people who speak their language fluently.</w:t>
-      </w:r>
-    </w:p>
-    <w:p>
-      <w:pPr>
-        <w:ind w:left="-540" w:right="0" w:firstLine="0"/>
-        <w:contextualSpacing w:val="0"/>
-      </w:pPr>
-      <w:r>
-        <w:rPr>
-          <w:rtl w:val="0"/>
-        </w:rPr>
-      </w:r>
-    </w:p>
-    <w:p>
-      <w:pPr>
-        <w:ind w:left="-540" w:right="0" w:firstLine="0"/>
-        <w:contextualSpacing w:val="0"/>
-      </w:pPr>
-      <w:r>
-        <w:rPr>
-          <w:sz w:val="20"/>
-          <w:szCs w:val="20"/>
-          <w:rtl w:val="0"/>
-        </w:rPr>
-        <w:t xml:space="preserve">My greatest strength is my ability to learn quickly. I learned Python in 3 months, creating an internal tool that is still in use. In 6 months, I taught myself enough stats to transition from a support role to a quantitative business analyst position at Google.</w:t>
+        <w:t xml:space="preserve">I learn quickly - that is my greatest strength. I transitioned from a support role at Google to a data analyst position after learning statistics in my spare time. In 3 months, with no prior programming experience, I learned Python and created an internal tool for Chromecast that is still in use.</w:t>
+      </w:r>
+    </w:p>
+    <w:p>
+      <w:pPr>
+        <w:ind w:left="-540" w:right="0" w:firstLine="0"/>
+        <w:contextualSpacing w:val="0"/>
+      </w:pPr>
+      <w:r>
+        <w:rPr>
+          <w:rtl w:val="0"/>
+        </w:rPr>
+      </w:r>
+    </w:p>
+    <w:p>
+      <w:pPr>
+        <w:ind w:left="-540" w:right="0" w:firstLine="0"/>
+        <w:contextualSpacing w:val="0"/>
+      </w:pPr>
+      <w:r>
+        <w:rPr>
+          <w:sz w:val="20"/>
+          <w:szCs w:val="20"/>
+          <w:rtl w:val="0"/>
+        </w:rPr>
+        <w:t xml:space="preserve">My passion is for products. My first job was as co-founder of an ed-tech company. I’ve made web apps with Rails and JavaScript frameworks, a mobile app with React Native, a Rails API and a Ruby Gem. I’m currently seeking employment as a full stack web developer.</w:t>
       </w:r>
     </w:p>
     <w:p>
@@ -182,13 +182,17 @@
           <w:u w:val="none"/>
         </w:rPr>
       </w:pPr>
-      <w:r>
-        <w:rPr>
-          <w:b w:val="1"/>
-          <w:rtl w:val="0"/>
-        </w:rPr>
-        <w:t xml:space="preserve">chelsie</w:t>
-      </w:r>
+      <w:hyperlink r:id="rId5">
+        <w:r>
+          <w:rPr>
+            <w:b w:val="1"/>
+            <w:color w:val="1155cc"/>
+            <w:u w:val="single"/>
+            <w:rtl w:val="0"/>
+          </w:rPr>
+          <w:t xml:space="preserve">chelsie</w:t>
+        </w:r>
+      </w:hyperlink>
       <w:r>
         <w:rPr>
           <w:rtl w:val="0"/>
@@ -216,13 +220,17 @@
           <w:u w:val="none"/>
         </w:rPr>
       </w:pPr>
-      <w:r>
-        <w:rPr>
-          <w:b w:val="1"/>
-          <w:rtl w:val="0"/>
-        </w:rPr>
-        <w:t xml:space="preserve">chelsie.io</w:t>
-      </w:r>
+      <w:hyperlink r:id="rId6">
+        <w:r>
+          <w:rPr>
+            <w:b w:val="1"/>
+            <w:color w:val="1155cc"/>
+            <w:u w:val="single"/>
+            <w:rtl w:val="0"/>
+          </w:rPr>
+          <w:t xml:space="preserve">chelsie.io</w:t>
+        </w:r>
+      </w:hyperlink>
       <w:r>
         <w:rPr>
           <w:rtl w:val="0"/>
@@ -250,13 +258,17 @@
           <w:u w:val="none"/>
         </w:rPr>
       </w:pPr>
-      <w:r>
-        <w:rPr>
-          <w:b w:val="1"/>
-          <w:rtl w:val="0"/>
-        </w:rPr>
-        <w:t xml:space="preserve">mindgrapes</w:t>
-      </w:r>
+      <w:hyperlink r:id="rId7">
+        <w:r>
+          <w:rPr>
+            <w:b w:val="1"/>
+            <w:color w:val="1155cc"/>
+            <w:u w:val="single"/>
+            <w:rtl w:val="0"/>
+          </w:rPr>
+          <w:t xml:space="preserve">mindgrapes</w:t>
+        </w:r>
+      </w:hyperlink>
       <w:r>
         <w:rPr>
           <w:rtl w:val="0"/>
@@ -284,13 +296,17 @@
           <w:u w:val="none"/>
         </w:rPr>
       </w:pPr>
-      <w:r>
-        <w:rPr>
-          <w:b w:val="1"/>
-          <w:rtl w:val="0"/>
-        </w:rPr>
-        <w:t xml:space="preserve">Honey Mushroom</w:t>
-      </w:r>
+      <w:hyperlink r:id="rId8">
+        <w:r>
+          <w:rPr>
+            <w:b w:val="1"/>
+            <w:color w:val="1155cc"/>
+            <w:u w:val="single"/>
+            <w:rtl w:val="0"/>
+          </w:rPr>
+          <w:t xml:space="preserve">Honey Mushroom</w:t>
+        </w:r>
+      </w:hyperlink>
       <w:r>
         <w:rPr>
           <w:rtl w:val="0"/>
@@ -334,26 +350,65 @@
     </w:p>
     <w:p>
       <w:pPr>
-        <w:ind w:left="-540" w:right="0" w:firstLine="0"/>
-        <w:contextualSpacing w:val="0"/>
-      </w:pPr>
-      <w:r>
-        <w:rPr>
-          <w:rtl w:val="0"/>
-        </w:rPr>
-        <w:t xml:space="preserve">Google, Chromecast</w:t>
-      </w:r>
-    </w:p>
-    <w:p>
-      <w:pPr>
-        <w:ind w:left="-540" w:right="0" w:firstLine="0"/>
-        <w:contextualSpacing w:val="0"/>
-      </w:pPr>
-      <w:r>
-        <w:rPr>
-          <w:rtl w:val="0"/>
-        </w:rPr>
-        <w:t xml:space="preserve">Data Analyst                                                                                                                   May 2014 - January 2016</w:t>
+        <w:ind w:left="-540" w:firstLine="0"/>
+        <w:contextualSpacing w:val="0"/>
+      </w:pPr>
+      <w:r>
+        <w:rPr>
+          <w:rtl w:val="0"/>
+        </w:rPr>
+        <w:t xml:space="preserve">Topgirlcoder  -  Software Engineer                                                                                          May 2016 - Present</w:t>
+      </w:r>
+    </w:p>
+    <w:p>
+      <w:pPr>
+        <w:numPr>
+          <w:ilvl w:val="0"/>
+          <w:numId w:val="2"/>
+        </w:numPr>
+        <w:ind w:left="-180" w:hanging="360"/>
+        <w:contextualSpacing w:val="1"/>
+        <w:rPr>
+          <w:sz w:val="20"/>
+          <w:szCs w:val="20"/>
+        </w:rPr>
+      </w:pPr>
+      <w:r>
+        <w:rPr>
+          <w:sz w:val="20"/>
+          <w:szCs w:val="20"/>
+          <w:rtl w:val="0"/>
+        </w:rPr>
+        <w:t xml:space="preserve">Full stack engineer working on stealth-mode rails app.</w:t>
+      </w:r>
+      <w:r>
+        <w:rPr>
+          <w:rtl w:val="0"/>
+        </w:rPr>
+      </w:r>
+    </w:p>
+    <w:p>
+      <w:pPr>
+        <w:ind w:left="-540" w:right="0" w:firstLine="0"/>
+        <w:contextualSpacing w:val="0"/>
+        <w:rPr/>
+      </w:pPr>
+      <w:r>
+        <w:rPr>
+          <w:rtl w:val="0"/>
+        </w:rPr>
+      </w:r>
+    </w:p>
+    <w:p>
+      <w:pPr>
+        <w:ind w:left="-540" w:right="0" w:firstLine="0"/>
+        <w:contextualSpacing w:val="0"/>
+      </w:pPr>
+      <w:r>
+        <w:rPr>
+          <w:rtl w:val="0"/>
+        </w:rPr>
+        <w:t xml:space="preserve">Google, Chromecast  -  Data Analyst                                                                             May 2014 - January 2016</w:t>
       </w:r>
     </w:p>
     <w:p>
@@ -473,19 +528,7 @@
         <w:rPr>
           <w:rtl w:val="0"/>
         </w:rPr>
-        <w:t xml:space="preserve">Google, YouTube</w:t>
-      </w:r>
-    </w:p>
-    <w:p>
-      <w:pPr>
-        <w:ind w:left="-540" w:right="0" w:firstLine="0"/>
-        <w:contextualSpacing w:val="0"/>
-      </w:pPr>
-      <w:r>
-        <w:rPr>
-          <w:rtl w:val="0"/>
-        </w:rPr>
-        <w:t xml:space="preserve">Support Specialist                                                                                                                 July 2012 - May 2014</w:t>
+        <w:t xml:space="preserve">Google, YouTube  -  Support Specialist                                                                                July 2012 - May 2014</w:t>
       </w:r>
     </w:p>
     <w:p>
@@ -554,19 +597,7 @@
         <w:rPr>
           <w:rtl w:val="0"/>
         </w:rPr>
-        <w:t xml:space="preserve">LanguageTwin</w:t>
-      </w:r>
-    </w:p>
-    <w:p>
-      <w:pPr>
-        <w:ind w:left="-540" w:right="0" w:firstLine="0"/>
-        <w:contextualSpacing w:val="0"/>
-      </w:pPr>
-      <w:r>
-        <w:rPr>
-          <w:rtl w:val="0"/>
-        </w:rPr>
-        <w:t xml:space="preserve">Co-founder, Business Development Director                                                                        July 2011 - July 2012</w:t>
+        <w:t xml:space="preserve">LanguageTwin  -  Co-founder, Business Development Director                                            July 2011 - July 2012</w:t>
       </w:r>
     </w:p>
     <w:p>
@@ -621,8 +652,8 @@
       </w:r>
     </w:p>
     <w:sectPr>
-      <w:headerReference r:id="rId5" w:type="default"/>
-      <w:footerReference r:id="rId6" w:type="default"/>
+      <w:headerReference r:id="rId9" w:type="default"/>
+      <w:footerReference r:id="rId10" w:type="default"/>
       <w:pgSz w:h="15840" w:w="12240"/>
       <w:pgMar w:bottom="1440" w:top="1440" w:left="1440" w:right="540"/>
       <w:pgNumType w:start="1"/>

</xml_diff>